<commit_message>
Update Especificación de Requisitos Software (ERS).docx
</commit_message>
<xml_diff>
--- a/Documentación/Especificación de Requisitos Software (ERS).docx
+++ b/Documentación/Especificación de Requisitos Software (ERS).docx
@@ -3965,23 +3965,7 @@
                                         <w:sz w:val="36"/>
                                         <w:szCs w:val="36"/>
                                       </w:rPr>
-                                      <w:t xml:space="preserve">Proyecto Comunidad </w:t>
-                                    </w:r>
-                                    <w:r>
-                                      <w:rPr>
-                                        <w:color w:val="404040" w:themeColor="text1" w:themeTint="BF"/>
-                                        <w:sz w:val="36"/>
-                                        <w:szCs w:val="36"/>
-                                      </w:rPr>
-                                      <w:t>O</w:t>
-                                    </w:r>
-                                    <w:r>
-                                      <w:rPr>
-                                        <w:color w:val="404040" w:themeColor="text1" w:themeTint="BF"/>
-                                        <w:sz w:val="36"/>
-                                        <w:szCs w:val="36"/>
-                                      </w:rPr>
-                                      <w:t>rganizada</w:t>
+                                      <w:t>Proyecto Comunidad Organizada</w:t>
                                     </w:r>
                                   </w:sdtContent>
                                 </w:sdt>
@@ -4076,23 +4060,7 @@
                                   <w:sz w:val="36"/>
                                   <w:szCs w:val="36"/>
                                 </w:rPr>
-                                <w:t xml:space="preserve">Proyecto Comunidad </w:t>
-                              </w:r>
-                              <w:r>
-                                <w:rPr>
-                                  <w:color w:val="404040" w:themeColor="text1" w:themeTint="BF"/>
-                                  <w:sz w:val="36"/>
-                                  <w:szCs w:val="36"/>
-                                </w:rPr>
-                                <w:t>O</w:t>
-                              </w:r>
-                              <w:r>
-                                <w:rPr>
-                                  <w:color w:val="404040" w:themeColor="text1" w:themeTint="BF"/>
-                                  <w:sz w:val="36"/>
-                                  <w:szCs w:val="36"/>
-                                </w:rPr>
-                                <w:t>rganizada</w:t>
+                                <w:t>Proyecto Comunidad Organizada</w:t>
                               </w:r>
                             </w:sdtContent>
                           </w:sdt>
@@ -4154,7 +4122,6 @@
         <w:tblCellMar>
           <w:top w:w="23" w:type="dxa"/>
           <w:left w:w="103" w:type="dxa"/>
-          <w:bottom w:w="0" w:type="dxa"/>
           <w:right w:w="73" w:type="dxa"/>
         </w:tblCellMar>
         <w:tblLook w:val="04A0" w:firstRow="1" w:lastRow="0" w:firstColumn="1" w:lastColumn="0" w:noHBand="0" w:noVBand="1"/>
@@ -6713,7 +6680,6 @@
         <w:tblCellMar>
           <w:top w:w="37" w:type="dxa"/>
           <w:left w:w="45" w:type="dxa"/>
-          <w:bottom w:w="0" w:type="dxa"/>
           <w:right w:w="115" w:type="dxa"/>
         </w:tblCellMar>
         <w:tblLook w:val="04A0" w:firstRow="1" w:lastRow="0" w:firstColumn="1" w:lastColumn="0" w:noHBand="0" w:noVBand="1"/>
@@ -6805,7 +6771,10 @@
               <w:spacing w:line="259" w:lineRule="auto"/>
             </w:pPr>
             <w:r>
-              <w:t xml:space="preserve">Arquitecto de Software </w:t>
+              <w:t>Arquitecto de Software</w:t>
+            </w:r>
+            <w:r>
+              <w:t>,</w:t>
             </w:r>
           </w:p>
         </w:tc>
@@ -6849,8 +6818,16 @@
               <w:spacing w:line="259" w:lineRule="auto"/>
             </w:pPr>
             <w:r>
-              <w:t xml:space="preserve">Estudiante </w:t>
-            </w:r>
+              <w:t>Líder QA</w:t>
+            </w:r>
+            <w:r>
+              <w:t xml:space="preserve">, desarrollador, </w:t>
+            </w:r>
+            <w:proofErr w:type="spellStart"/>
+            <w:r>
+              <w:t>tester</w:t>
+            </w:r>
+            <w:proofErr w:type="spellEnd"/>
           </w:p>
         </w:tc>
       </w:tr>
@@ -6893,10 +6870,8 @@
               <w:spacing w:line="259" w:lineRule="auto"/>
             </w:pPr>
             <w:r>
-              <w:t xml:space="preserve">Levantamiento de requerimientos, diseñar software </w:t>
-            </w:r>
-            <w:bookmarkStart w:id="0" w:name="_GoBack"/>
-            <w:bookmarkEnd w:id="0"/>
+              <w:t>Levantamiento de requerimientos, diseñar software, desarrollar y probar</w:t>
+            </w:r>
           </w:p>
         </w:tc>
       </w:tr>
@@ -6965,7 +6940,6 @@
         <w:tblCellMar>
           <w:top w:w="37" w:type="dxa"/>
           <w:left w:w="45" w:type="dxa"/>
-          <w:bottom w:w="0" w:type="dxa"/>
           <w:right w:w="115" w:type="dxa"/>
         </w:tblCellMar>
         <w:tblLook w:val="04A0" w:firstRow="1" w:lastRow="0" w:firstColumn="1" w:lastColumn="0" w:noHBand="0" w:noVBand="1"/>
@@ -7059,12 +7033,6 @@
             <w:r>
               <w:t>Arquitecta de Software</w:t>
             </w:r>
-            <w:r>
-              <w:t>, PM</w:t>
-            </w:r>
-            <w:r>
-              <w:t xml:space="preserve"> </w:t>
-            </w:r>
           </w:p>
         </w:tc>
       </w:tr>
@@ -7107,7 +7075,15 @@
               <w:spacing w:line="259" w:lineRule="auto"/>
             </w:pPr>
             <w:r>
-              <w:t xml:space="preserve">Estudiante </w:t>
+              <w:t xml:space="preserve">Project manager, </w:t>
+            </w:r>
+            <w:proofErr w:type="spellStart"/>
+            <w:r>
+              <w:t>tester</w:t>
+            </w:r>
+            <w:proofErr w:type="spellEnd"/>
+            <w:r>
+              <w:t>, desarrolladora</w:t>
             </w:r>
           </w:p>
         </w:tc>
@@ -7151,7 +7127,7 @@
               <w:spacing w:line="259" w:lineRule="auto"/>
             </w:pPr>
             <w:r>
-              <w:t xml:space="preserve">Levantamiento de requerimientos, diseñar software </w:t>
+              <w:t>Levantamiento de requerimientos, administrar/organizar, diseñar software, desarrollar y probar</w:t>
             </w:r>
           </w:p>
         </w:tc>
@@ -7204,14 +7180,28 @@
     <w:p>
       <w:pPr>
         <w:spacing w:after="0" w:line="259" w:lineRule="auto"/>
-      </w:pPr>
-      <w:r>
         <w:rPr>
           <w:i/>
           <w:color w:val="0000FF"/>
         </w:rPr>
+      </w:pPr>
+      <w:r>
+        <w:rPr>
+          <w:i/>
+          <w:color w:val="0000FF"/>
+        </w:rPr>
         <w:t xml:space="preserve"> </w:t>
       </w:r>
+    </w:p>
+    <w:p>
+      <w:pPr>
+        <w:spacing w:after="0" w:line="259" w:lineRule="auto"/>
+      </w:pPr>
+    </w:p>
+    <w:p>
+      <w:pPr>
+        <w:spacing w:after="0" w:line="259" w:lineRule="auto"/>
+      </w:pPr>
     </w:p>
     <w:p>
       <w:pPr>
@@ -7223,8 +7213,260 @@
           <w:i/>
           <w:color w:val="0000FF"/>
         </w:rPr>
+        <w:lastRenderedPageBreak/>
         <w:t xml:space="preserve"> </w:t>
       </w:r>
+    </w:p>
+    <w:tbl>
+      <w:tblPr>
+        <w:tblStyle w:val="TableGrid"/>
+        <w:tblW w:w="7808" w:type="dxa"/>
+        <w:tblInd w:w="705" w:type="dxa"/>
+        <w:tblCellMar>
+          <w:top w:w="37" w:type="dxa"/>
+          <w:left w:w="45" w:type="dxa"/>
+          <w:right w:w="115" w:type="dxa"/>
+        </w:tblCellMar>
+        <w:tblLook w:val="04A0" w:firstRow="1" w:lastRow="0" w:firstColumn="1" w:lastColumn="0" w:noHBand="0" w:noVBand="1"/>
+      </w:tblPr>
+      <w:tblGrid>
+        <w:gridCol w:w="2357"/>
+        <w:gridCol w:w="5451"/>
+      </w:tblGrid>
+      <w:tr>
+        <w:trPr>
+          <w:trHeight w:val="272"/>
+        </w:trPr>
+        <w:tc>
+          <w:tcPr>
+            <w:tcW w:w="2357" w:type="dxa"/>
+            <w:tcBorders>
+              <w:top w:val="single" w:sz="6" w:space="0" w:color="292929"/>
+              <w:left w:val="single" w:sz="6" w:space="0" w:color="292929"/>
+              <w:bottom w:val="single" w:sz="6" w:space="0" w:color="292929"/>
+              <w:right w:val="single" w:sz="6" w:space="0" w:color="292929"/>
+            </w:tcBorders>
+            <w:shd w:val="clear" w:color="auto" w:fill="EAEAEA"/>
+          </w:tcPr>
+          <w:p>
+            <w:pPr>
+              <w:spacing w:line="259" w:lineRule="auto"/>
+            </w:pPr>
+            <w:r>
+              <w:t xml:space="preserve">Nombre </w:t>
+            </w:r>
+          </w:p>
+        </w:tc>
+        <w:tc>
+          <w:tcPr>
+            <w:tcW w:w="5451" w:type="dxa"/>
+            <w:tcBorders>
+              <w:top w:val="single" w:sz="6" w:space="0" w:color="292929"/>
+              <w:left w:val="single" w:sz="6" w:space="0" w:color="292929"/>
+              <w:bottom w:val="single" w:sz="6" w:space="0" w:color="292929"/>
+              <w:right w:val="single" w:sz="6" w:space="0" w:color="292929"/>
+            </w:tcBorders>
+          </w:tcPr>
+          <w:p>
+            <w:pPr>
+              <w:spacing w:line="259" w:lineRule="auto"/>
+            </w:pPr>
+            <w:r>
+              <w:t xml:space="preserve">Philip Arias Ares                                                </w:t>
+            </w:r>
+          </w:p>
+        </w:tc>
+      </w:tr>
+      <w:tr>
+        <w:trPr>
+          <w:trHeight w:val="270"/>
+        </w:trPr>
+        <w:tc>
+          <w:tcPr>
+            <w:tcW w:w="2357" w:type="dxa"/>
+            <w:tcBorders>
+              <w:top w:val="single" w:sz="6" w:space="0" w:color="292929"/>
+              <w:left w:val="single" w:sz="6" w:space="0" w:color="292929"/>
+              <w:bottom w:val="single" w:sz="6" w:space="0" w:color="292929"/>
+              <w:right w:val="single" w:sz="6" w:space="0" w:color="292929"/>
+            </w:tcBorders>
+            <w:shd w:val="clear" w:color="auto" w:fill="EAEAEA"/>
+          </w:tcPr>
+          <w:p>
+            <w:pPr>
+              <w:spacing w:line="259" w:lineRule="auto"/>
+            </w:pPr>
+            <w:r>
+              <w:t xml:space="preserve">Rol </w:t>
+            </w:r>
+          </w:p>
+        </w:tc>
+        <w:tc>
+          <w:tcPr>
+            <w:tcW w:w="5451" w:type="dxa"/>
+            <w:tcBorders>
+              <w:top w:val="single" w:sz="6" w:space="0" w:color="292929"/>
+              <w:left w:val="single" w:sz="6" w:space="0" w:color="292929"/>
+              <w:bottom w:val="single" w:sz="6" w:space="0" w:color="292929"/>
+              <w:right w:val="single" w:sz="6" w:space="0" w:color="292929"/>
+            </w:tcBorders>
+          </w:tcPr>
+          <w:p>
+            <w:pPr>
+              <w:spacing w:line="259" w:lineRule="auto"/>
+            </w:pPr>
+            <w:r>
+              <w:t>Arquitecta de Software</w:t>
+            </w:r>
+          </w:p>
+        </w:tc>
+      </w:tr>
+      <w:tr>
+        <w:trPr>
+          <w:trHeight w:val="270"/>
+        </w:trPr>
+        <w:tc>
+          <w:tcPr>
+            <w:tcW w:w="2357" w:type="dxa"/>
+            <w:tcBorders>
+              <w:top w:val="single" w:sz="6" w:space="0" w:color="292929"/>
+              <w:left w:val="single" w:sz="6" w:space="0" w:color="292929"/>
+              <w:bottom w:val="single" w:sz="6" w:space="0" w:color="292929"/>
+              <w:right w:val="single" w:sz="6" w:space="0" w:color="292929"/>
+            </w:tcBorders>
+            <w:shd w:val="clear" w:color="auto" w:fill="EAEAEA"/>
+          </w:tcPr>
+          <w:p>
+            <w:pPr>
+              <w:spacing w:line="259" w:lineRule="auto"/>
+            </w:pPr>
+            <w:r>
+              <w:t xml:space="preserve">Categoría profesional </w:t>
+            </w:r>
+          </w:p>
+        </w:tc>
+        <w:tc>
+          <w:tcPr>
+            <w:tcW w:w="5451" w:type="dxa"/>
+            <w:tcBorders>
+              <w:top w:val="single" w:sz="6" w:space="0" w:color="292929"/>
+              <w:left w:val="single" w:sz="6" w:space="0" w:color="292929"/>
+              <w:bottom w:val="single" w:sz="6" w:space="0" w:color="292929"/>
+              <w:right w:val="single" w:sz="6" w:space="0" w:color="292929"/>
+            </w:tcBorders>
+          </w:tcPr>
+          <w:p>
+            <w:pPr>
+              <w:spacing w:line="259" w:lineRule="auto"/>
+            </w:pPr>
+            <w:r>
+              <w:t xml:space="preserve">Líder de Desarrollo, desarrollador, </w:t>
+            </w:r>
+            <w:proofErr w:type="spellStart"/>
+            <w:r>
+              <w:t>tester</w:t>
+            </w:r>
+            <w:proofErr w:type="spellEnd"/>
+            <w:r>
+              <w:t>.</w:t>
+            </w:r>
+          </w:p>
+        </w:tc>
+      </w:tr>
+      <w:tr>
+        <w:trPr>
+          <w:trHeight w:val="270"/>
+        </w:trPr>
+        <w:tc>
+          <w:tcPr>
+            <w:tcW w:w="2357" w:type="dxa"/>
+            <w:tcBorders>
+              <w:top w:val="single" w:sz="6" w:space="0" w:color="292929"/>
+              <w:left w:val="single" w:sz="6" w:space="0" w:color="292929"/>
+              <w:bottom w:val="single" w:sz="6" w:space="0" w:color="292929"/>
+              <w:right w:val="single" w:sz="6" w:space="0" w:color="292929"/>
+            </w:tcBorders>
+            <w:shd w:val="clear" w:color="auto" w:fill="EAEAEA"/>
+          </w:tcPr>
+          <w:p>
+            <w:pPr>
+              <w:spacing w:line="259" w:lineRule="auto"/>
+            </w:pPr>
+            <w:r>
+              <w:t xml:space="preserve">Responsabilidades </w:t>
+            </w:r>
+          </w:p>
+        </w:tc>
+        <w:tc>
+          <w:tcPr>
+            <w:tcW w:w="5451" w:type="dxa"/>
+            <w:tcBorders>
+              <w:top w:val="single" w:sz="6" w:space="0" w:color="292929"/>
+              <w:left w:val="single" w:sz="6" w:space="0" w:color="292929"/>
+              <w:bottom w:val="single" w:sz="6" w:space="0" w:color="292929"/>
+              <w:right w:val="single" w:sz="6" w:space="0" w:color="292929"/>
+            </w:tcBorders>
+          </w:tcPr>
+          <w:p>
+            <w:pPr>
+              <w:spacing w:line="259" w:lineRule="auto"/>
+            </w:pPr>
+            <w:r>
+              <w:t>Levantamiento de requerimientos, diseñar software, desarrollar y probar</w:t>
+            </w:r>
+          </w:p>
+        </w:tc>
+      </w:tr>
+      <w:tr>
+        <w:trPr>
+          <w:trHeight w:val="268"/>
+        </w:trPr>
+        <w:tc>
+          <w:tcPr>
+            <w:tcW w:w="2357" w:type="dxa"/>
+            <w:tcBorders>
+              <w:top w:val="single" w:sz="6" w:space="0" w:color="292929"/>
+              <w:left w:val="single" w:sz="6" w:space="0" w:color="292929"/>
+              <w:bottom w:val="single" w:sz="6" w:space="0" w:color="292929"/>
+              <w:right w:val="single" w:sz="6" w:space="0" w:color="292929"/>
+            </w:tcBorders>
+            <w:shd w:val="clear" w:color="auto" w:fill="EAEAEA"/>
+          </w:tcPr>
+          <w:p>
+            <w:pPr>
+              <w:spacing w:line="259" w:lineRule="auto"/>
+            </w:pPr>
+            <w:r>
+              <w:t xml:space="preserve">Información de contacto </w:t>
+            </w:r>
+          </w:p>
+        </w:tc>
+        <w:tc>
+          <w:tcPr>
+            <w:tcW w:w="5451" w:type="dxa"/>
+            <w:tcBorders>
+              <w:top w:val="single" w:sz="6" w:space="0" w:color="292929"/>
+              <w:left w:val="single" w:sz="6" w:space="0" w:color="292929"/>
+              <w:bottom w:val="single" w:sz="6" w:space="0" w:color="292929"/>
+              <w:right w:val="single" w:sz="6" w:space="0" w:color="292929"/>
+            </w:tcBorders>
+          </w:tcPr>
+          <w:p>
+            <w:pPr>
+              <w:spacing w:line="259" w:lineRule="auto"/>
+            </w:pPr>
+            <w:r>
+              <w:t>aresphilip@gmail.com</w:t>
+            </w:r>
+          </w:p>
+        </w:tc>
+      </w:tr>
+    </w:tbl>
+    <w:p>
+      <w:pPr>
+        <w:spacing w:after="0" w:line="259" w:lineRule="auto"/>
+        <w:ind w:left="706"/>
+      </w:pPr>
     </w:p>
     <w:p>
       <w:pPr>
@@ -7246,7 +7488,6 @@
         <w:ind w:left="596"/>
       </w:pPr>
       <w:r>
-        <w:lastRenderedPageBreak/>
         <w:t xml:space="preserve">1.4 Definiciones, acrónimos y abreviaturas </w:t>
       </w:r>
     </w:p>
@@ -7255,22 +7496,31 @@
         <w:spacing w:after="3" w:line="441" w:lineRule="auto"/>
         <w:ind w:left="601" w:right="10"/>
       </w:pPr>
+      <w:r>
+        <w:rPr>
+          <w:b/>
+        </w:rPr>
+        <w:t>Comunidad organizada</w:t>
+      </w:r>
+      <w:r>
+        <w:rPr>
+          <w:rFonts w:ascii="Calibri" w:eastAsia="Calibri" w:hAnsi="Calibri" w:cs="Calibri"/>
+        </w:rPr>
+        <w:t>​</w:t>
+      </w:r>
+      <w:r>
+        <w:t xml:space="preserve">:  Es una </w:t>
+      </w:r>
+      <w:r>
+        <w:t xml:space="preserve">aplicación de recolección y análisis de datos para la toma de </w:t>
+      </w:r>
       <w:proofErr w:type="spellStart"/>
       <w:r>
-        <w:rPr>
-          <w:b/>
-        </w:rPr>
-        <w:t>Temporis</w:t>
+        <w:t>desiciones</w:t>
       </w:r>
       <w:proofErr w:type="spellEnd"/>
       <w:r>
-        <w:rPr>
-          <w:rFonts w:ascii="Calibri" w:eastAsia="Calibri" w:hAnsi="Calibri" w:cs="Calibri"/>
-        </w:rPr>
-        <w:t>​</w:t>
-      </w:r>
-      <w:r>
-        <w:t xml:space="preserve">:  Es una página web de venta de relojes de gama alta, orientada a clientes del todo el mundo que puedan manejar el idioma español, inglés y mandarín.  </w:t>
+        <w:t xml:space="preserve">.  </w:t>
       </w:r>
     </w:p>
     <w:p>
@@ -7363,9 +7613,7 @@
         <w:tblW w:w="7807" w:type="dxa"/>
         <w:tblInd w:w="707" w:type="dxa"/>
         <w:tblCellMar>
-          <w:top w:w="0" w:type="dxa"/>
           <w:left w:w="103" w:type="dxa"/>
-          <w:bottom w:w="0" w:type="dxa"/>
           <w:right w:w="115" w:type="dxa"/>
         </w:tblCellMar>
         <w:tblLook w:val="04A0" w:firstRow="1" w:lastRow="0" w:firstColumn="1" w:lastColumn="0" w:noHBand="0" w:noVBand="1"/>
@@ -7496,14 +7744,36 @@
       <w:pPr>
         <w:spacing w:after="382" w:line="259" w:lineRule="auto"/>
         <w:ind w:left="706"/>
-      </w:pPr>
-      <w:r>
         <w:rPr>
           <w:i/>
           <w:color w:val="0000FF"/>
         </w:rPr>
+      </w:pPr>
+      <w:r>
+        <w:rPr>
+          <w:i/>
+          <w:color w:val="0000FF"/>
+        </w:rPr>
         <w:t xml:space="preserve"> </w:t>
       </w:r>
+    </w:p>
+    <w:p>
+      <w:pPr>
+        <w:spacing w:after="382" w:line="259" w:lineRule="auto"/>
+        <w:ind w:left="706"/>
+      </w:pPr>
+    </w:p>
+    <w:p>
+      <w:pPr>
+        <w:spacing w:after="382" w:line="259" w:lineRule="auto"/>
+        <w:ind w:left="706"/>
+      </w:pPr>
+    </w:p>
+    <w:p>
+      <w:pPr>
+        <w:spacing w:after="382" w:line="259" w:lineRule="auto"/>
+        <w:ind w:left="706"/>
+      </w:pPr>
     </w:p>
     <w:p>
       <w:pPr>
@@ -7511,6 +7781,7 @@
         <w:ind w:left="596"/>
       </w:pPr>
       <w:r>
+        <w:lastRenderedPageBreak/>
         <w:t xml:space="preserve">1.6 Resumen </w:t>
       </w:r>
     </w:p>
@@ -7526,7 +7797,7 @@
     <w:p>
       <w:pPr>
         <w:spacing w:line="378" w:lineRule="auto"/>
-        <w:ind w:left="721" w:right="53" w:firstLine="721"/>
+        <w:ind w:left="721" w:right="53"/>
       </w:pPr>
       <w:r>
         <w:t xml:space="preserve">En el punto 2 se hablará de la descripción general del proyecto, esto incluye la perspectiva, funcionalidad, características de los usuarios, restricciones, suposiciones y evolución previsible del sistema. </w:t>
@@ -7535,7 +7806,7 @@
     <w:p>
       <w:pPr>
         <w:spacing w:line="379" w:lineRule="auto"/>
-        <w:ind w:left="721" w:right="53" w:firstLine="721"/>
+        <w:ind w:left="721" w:right="53"/>
       </w:pPr>
       <w:r>
         <w:t>El punto 3 consta de los requisitos del sistema, como lo son los requisitos de interfaces, los requisitos funcionales y no funcionales.</w:t>
@@ -7559,35 +7830,34 @@
         </w:rPr>
         <w:t xml:space="preserve"> </w:t>
       </w:r>
+      <w:bookmarkStart w:id="0" w:name="_GoBack"/>
+      <w:bookmarkEnd w:id="0"/>
     </w:p>
     <w:p>
       <w:pPr>
         <w:pStyle w:val="Ttulo1"/>
+        <w:numPr>
+          <w:ilvl w:val="0"/>
+          <w:numId w:val="11"/>
+        </w:numPr>
         <w:spacing w:after="394"/>
-        <w:ind w:left="-5"/>
-      </w:pPr>
-      <w:r>
-        <w:t xml:space="preserve">2Descripción general </w:t>
-      </w:r>
-    </w:p>
-    <w:p>
-      <w:pPr>
-        <w:spacing w:after="164" w:line="259" w:lineRule="auto"/>
-        <w:ind w:left="596"/>
-      </w:pPr>
-      <w:r>
-        <w:rPr>
-          <w:b/>
-          <w:sz w:val="36"/>
-        </w:rPr>
+      </w:pPr>
+      <w:r>
+        <w:t xml:space="preserve">Descripción general </w:t>
+      </w:r>
+    </w:p>
+    <w:p>
+      <w:pPr>
+        <w:pStyle w:val="Ttulo2"/>
+        <w:ind w:left="611"/>
+      </w:pPr>
+      <w:r>
         <w:t>2.1 Perspectiva del producto</w:t>
       </w:r>
       <w:r>
         <w:rPr>
-          <w:b/>
           <w:i/>
           <w:color w:val="0000FF"/>
-          <w:sz w:val="36"/>
         </w:rPr>
         <w:t xml:space="preserve"> </w:t>
       </w:r>
@@ -7598,7 +7868,6 @@
         <w:ind w:left="611" w:right="53"/>
       </w:pPr>
       <w:r>
-        <w:lastRenderedPageBreak/>
         <w:t xml:space="preserve">Es un producto independiente. </w:t>
       </w:r>
     </w:p>
@@ -7724,6 +7993,7 @@
         <w:ind w:left="705" w:right="53" w:hanging="360"/>
       </w:pPr>
       <w:r>
+        <w:lastRenderedPageBreak/>
         <w:t xml:space="preserve">El sistema debe poder manejar la moneda de cada país y realizar las conversiones respectivas al momento de realizar el pago. Todas las ventas serán registradas en USD. </w:t>
       </w:r>
     </w:p>
@@ -7822,7 +8092,6 @@
         <w:tblCellMar>
           <w:top w:w="37" w:type="dxa"/>
           <w:left w:w="45" w:type="dxa"/>
-          <w:bottom w:w="0" w:type="dxa"/>
           <w:right w:w="115" w:type="dxa"/>
         </w:tblCellMar>
         <w:tblLook w:val="04A0" w:firstRow="1" w:lastRow="0" w:firstColumn="1" w:lastColumn="0" w:noHBand="0" w:noVBand="1"/>
@@ -7895,7 +8164,6 @@
               <w:spacing w:line="259" w:lineRule="auto"/>
             </w:pPr>
             <w:r>
-              <w:lastRenderedPageBreak/>
               <w:t xml:space="preserve">Formación </w:t>
             </w:r>
           </w:p>
@@ -8029,7 +8297,6 @@
         <w:tblCellMar>
           <w:top w:w="37" w:type="dxa"/>
           <w:left w:w="45" w:type="dxa"/>
-          <w:bottom w:w="0" w:type="dxa"/>
           <w:right w:w="115" w:type="dxa"/>
         </w:tblCellMar>
         <w:tblLook w:val="04A0" w:firstRow="1" w:lastRow="0" w:firstColumn="1" w:lastColumn="0" w:noHBand="0" w:noVBand="1"/>
@@ -8355,6 +8622,7 @@
         <w:rPr>
           <w:b/>
         </w:rPr>
+        <w:lastRenderedPageBreak/>
         <w:t>Interfaces gráficas</w:t>
       </w:r>
       <w:r>
@@ -8457,7 +8725,6 @@
         <w:ind w:left="611" w:right="53"/>
       </w:pPr>
       <w:r>
-        <w:lastRenderedPageBreak/>
         <w:t>Venta de más artículos, no sólo de relojes.</w:t>
       </w:r>
       <w:r>
@@ -8623,6 +8890,7 @@
         <w:ind w:left="2071" w:right="53" w:hanging="360"/>
       </w:pPr>
       <w:r>
+        <w:lastRenderedPageBreak/>
         <w:t xml:space="preserve">Logo de la empresa al costado superior izquierdo, que sea visible por el usuario. </w:t>
       </w:r>
     </w:p>
@@ -8726,7 +8994,6 @@
         <w:rPr>
           <w:sz w:val="28"/>
         </w:rPr>
-        <w:lastRenderedPageBreak/>
         <w:t>3.1.3 Interfaces de software</w:t>
       </w:r>
       <w:r>
@@ -8847,7 +9114,6 @@
         <w:tblCellMar>
           <w:top w:w="135" w:type="dxa"/>
           <w:left w:w="103" w:type="dxa"/>
-          <w:bottom w:w="0" w:type="dxa"/>
           <w:right w:w="115" w:type="dxa"/>
         </w:tblCellMar>
         <w:tblLook w:val="04A0" w:firstRow="1" w:lastRow="0" w:firstColumn="1" w:lastColumn="0" w:noHBand="0" w:noVBand="1"/>
@@ -8878,6 +9144,7 @@
               <w:rPr>
                 <w:b/>
               </w:rPr>
+              <w:lastRenderedPageBreak/>
               <w:t xml:space="preserve">Número de Requisito </w:t>
             </w:r>
           </w:p>
@@ -9081,11 +9348,7 @@
         <w:ind w:left="1426" w:right="53" w:firstLine="721"/>
       </w:pPr>
       <w:r>
-        <w:t xml:space="preserve">El usuario ingresa correo y contraseña en los campos de texto respectivos. Se verifica que los datos estén correctos y existan en la base de datos, de lo contrario, se </w:t>
-      </w:r>
-      <w:r>
-        <w:lastRenderedPageBreak/>
-        <w:t>muestra un mensaje de error. El sistema muestra el módulo correspondiente al nivel del usuario que está accediendo.</w:t>
+        <w:t>El usuario ingresa correo y contraseña en los campos de texto respectivos. Se verifica que los datos estén correctos y existan en la base de datos, de lo contrario, se muestra un mensaje de error. El sistema muestra el módulo correspondiente al nivel del usuario que está accediendo.</w:t>
       </w:r>
       <w:r>
         <w:rPr>
@@ -9128,7 +9391,6 @@
         <w:tblCellMar>
           <w:top w:w="135" w:type="dxa"/>
           <w:left w:w="103" w:type="dxa"/>
-          <w:bottom w:w="0" w:type="dxa"/>
           <w:right w:w="115" w:type="dxa"/>
         </w:tblCellMar>
         <w:tblLook w:val="04A0" w:firstRow="1" w:lastRow="0" w:firstColumn="1" w:lastColumn="0" w:noHBand="0" w:noVBand="1"/>
@@ -9341,6 +9603,7 @@
         <w:ind w:left="1426" w:right="53" w:firstLine="721"/>
       </w:pPr>
       <w:r>
+        <w:lastRenderedPageBreak/>
         <w:t xml:space="preserve">Los usuarios deberán registrarse para poder realizar compras, consultar envíos y módulos administrativos. </w:t>
       </w:r>
     </w:p>
@@ -9490,7 +9753,6 @@
         <w:ind w:right="53" w:hanging="360"/>
       </w:pPr>
       <w:r>
-        <w:lastRenderedPageBreak/>
         <w:t xml:space="preserve">14. Tipo de tarjeta </w:t>
       </w:r>
     </w:p>
@@ -9572,7 +9834,6 @@
         <w:tblCellMar>
           <w:top w:w="135" w:type="dxa"/>
           <w:left w:w="103" w:type="dxa"/>
-          <w:bottom w:w="0" w:type="dxa"/>
           <w:right w:w="115" w:type="dxa"/>
         </w:tblCellMar>
         <w:tblLook w:val="04A0" w:firstRow="1" w:lastRow="0" w:firstColumn="1" w:lastColumn="0" w:noHBand="0" w:noVBand="1"/>
@@ -9695,6 +9956,7 @@
               <w:rPr>
                 <w:b/>
               </w:rPr>
+              <w:lastRenderedPageBreak/>
               <w:t xml:space="preserve">Tipo </w:t>
             </w:r>
           </w:p>
@@ -9825,7 +10087,6 @@
         <w:tblCellMar>
           <w:top w:w="135" w:type="dxa"/>
           <w:left w:w="103" w:type="dxa"/>
-          <w:bottom w:w="0" w:type="dxa"/>
           <w:right w:w="115" w:type="dxa"/>
         </w:tblCellMar>
         <w:tblLook w:val="04A0" w:firstRow="1" w:lastRow="0" w:firstColumn="1" w:lastColumn="0" w:noHBand="0" w:noVBand="1"/>
@@ -9856,7 +10117,6 @@
               <w:rPr>
                 <w:b/>
               </w:rPr>
-              <w:lastRenderedPageBreak/>
               <w:t xml:space="preserve">Número de Requisito </w:t>
             </w:r>
           </w:p>
@@ -10057,6 +10317,7 @@
         <w:ind w:left="2162"/>
       </w:pPr>
       <w:r>
+        <w:lastRenderedPageBreak/>
         <w:t xml:space="preserve"> </w:t>
       </w:r>
     </w:p>
@@ -10106,7 +10367,6 @@
         <w:tblCellMar>
           <w:top w:w="135" w:type="dxa"/>
           <w:left w:w="103" w:type="dxa"/>
-          <w:bottom w:w="0" w:type="dxa"/>
           <w:right w:w="115" w:type="dxa"/>
         </w:tblCellMar>
         <w:tblLook w:val="04A0" w:firstRow="1" w:lastRow="0" w:firstColumn="1" w:lastColumn="0" w:noHBand="0" w:noVBand="1"/>
@@ -10328,7 +10588,6 @@
         <w:ind w:right="53"/>
       </w:pPr>
       <w:r>
-        <w:lastRenderedPageBreak/>
         <w:t>El usuario es redirigido al menú principal.</w:t>
       </w:r>
       <w:r>
@@ -10372,7 +10631,6 @@
         <w:tblCellMar>
           <w:top w:w="135" w:type="dxa"/>
           <w:left w:w="103" w:type="dxa"/>
-          <w:bottom w:w="0" w:type="dxa"/>
           <w:right w:w="115" w:type="dxa"/>
         </w:tblCellMar>
         <w:tblLook w:val="04A0" w:firstRow="1" w:lastRow="0" w:firstColumn="1" w:lastColumn="0" w:noHBand="0" w:noVBand="1"/>
@@ -10590,6 +10848,7 @@
           <w:color w:val="0000FF"/>
           <w:sz w:val="21"/>
         </w:rPr>
+        <w:lastRenderedPageBreak/>
         <w:t>​</w:t>
       </w:r>
       <w:r>
@@ -10651,7 +10910,6 @@
         <w:tblCellMar>
           <w:top w:w="135" w:type="dxa"/>
           <w:left w:w="103" w:type="dxa"/>
-          <w:bottom w:w="0" w:type="dxa"/>
           <w:right w:w="115" w:type="dxa"/>
         </w:tblCellMar>
         <w:tblLook w:val="04A0" w:firstRow="1" w:lastRow="0" w:firstColumn="1" w:lastColumn="0" w:noHBand="0" w:noVBand="1"/>
@@ -10855,7 +11113,6 @@
           <w:i/>
           <w:color w:val="0000FF"/>
         </w:rPr>
-        <w:lastRenderedPageBreak/>
         <w:t xml:space="preserve"> </w:t>
       </w:r>
     </w:p>
@@ -10921,7 +11178,6 @@
         <w:tblCellMar>
           <w:top w:w="135" w:type="dxa"/>
           <w:left w:w="103" w:type="dxa"/>
-          <w:bottom w:w="0" w:type="dxa"/>
           <w:right w:w="115" w:type="dxa"/>
         </w:tblCellMar>
         <w:tblLook w:val="04A0" w:firstRow="1" w:lastRow="0" w:firstColumn="1" w:lastColumn="0" w:noHBand="0" w:noVBand="1"/>
@@ -11044,6 +11300,7 @@
               <w:rPr>
                 <w:b/>
               </w:rPr>
+              <w:lastRenderedPageBreak/>
               <w:t xml:space="preserve">Tipo </w:t>
             </w:r>
           </w:p>
@@ -11220,7 +11477,6 @@
         <w:ind w:left="1196"/>
       </w:pPr>
       <w:r>
-        <w:lastRenderedPageBreak/>
         <w:t>3.2.9 Consultar Compras</w:t>
       </w:r>
       <w:r>
@@ -11248,7 +11504,6 @@
         <w:tblCellMar>
           <w:top w:w="135" w:type="dxa"/>
           <w:left w:w="103" w:type="dxa"/>
-          <w:bottom w:w="0" w:type="dxa"/>
           <w:right w:w="115" w:type="dxa"/>
         </w:tblCellMar>
         <w:tblLook w:val="04A0" w:firstRow="1" w:lastRow="0" w:firstColumn="1" w:lastColumn="0" w:noHBand="0" w:noVBand="1"/>
@@ -11461,6 +11716,7 @@
         <w:ind w:left="1081" w:right="53" w:firstLine="360"/>
       </w:pPr>
       <w:r>
+        <w:lastRenderedPageBreak/>
         <w:t xml:space="preserve">El usuario puede consultar las compras que ha realizado. Para realizar esta acción debe de estar autenticado en el sistema con su cuenta. </w:t>
       </w:r>
     </w:p>
@@ -11580,7 +11836,6 @@
         <w:tblCellMar>
           <w:top w:w="135" w:type="dxa"/>
           <w:left w:w="103" w:type="dxa"/>
-          <w:bottom w:w="0" w:type="dxa"/>
           <w:right w:w="115" w:type="dxa"/>
         </w:tblCellMar>
         <w:tblLook w:val="04A0" w:firstRow="1" w:lastRow="0" w:firstColumn="1" w:lastColumn="0" w:noHBand="0" w:noVBand="1"/>
@@ -11749,7 +12004,6 @@
               <w:rPr>
                 <w:b/>
               </w:rPr>
-              <w:lastRenderedPageBreak/>
               <w:t xml:space="preserve">Prioridad del Requisito </w:t>
             </w:r>
           </w:p>
@@ -11880,6 +12134,7 @@
         <w:spacing w:after="0" w:line="259" w:lineRule="auto"/>
       </w:pPr>
       <w:r>
+        <w:lastRenderedPageBreak/>
         <w:t xml:space="preserve"> </w:t>
       </w:r>
     </w:p>
@@ -11891,7 +12146,6 @@
         <w:tblCellMar>
           <w:top w:w="135" w:type="dxa"/>
           <w:left w:w="103" w:type="dxa"/>
-          <w:bottom w:w="0" w:type="dxa"/>
           <w:right w:w="115" w:type="dxa"/>
         </w:tblCellMar>
         <w:tblLook w:val="04A0" w:firstRow="1" w:lastRow="0" w:firstColumn="1" w:lastColumn="0" w:noHBand="0" w:noVBand="1"/>
@@ -12175,7 +12429,6 @@
           <w:b/>
           <w:sz w:val="22"/>
         </w:rPr>
-        <w:lastRenderedPageBreak/>
         <w:tab/>
       </w:r>
       <w:r>
@@ -12230,7 +12483,6 @@
         <w:tblCellMar>
           <w:top w:w="135" w:type="dxa"/>
           <w:left w:w="103" w:type="dxa"/>
-          <w:bottom w:w="0" w:type="dxa"/>
           <w:right w:w="115" w:type="dxa"/>
         </w:tblCellMar>
         <w:tblLook w:val="04A0" w:firstRow="1" w:lastRow="0" w:firstColumn="1" w:lastColumn="0" w:noHBand="0" w:noVBand="1"/>
@@ -12466,6 +12718,7 @@
         <w:ind w:left="1081" w:right="53" w:firstLine="360"/>
       </w:pPr>
       <w:r>
+        <w:lastRenderedPageBreak/>
         <w:t xml:space="preserve">El usuario puede eliminar productos que haya agregado al “carrito” de compras, para realizar esta acción no es necesario que el usuario se encuentre autenticado en el sistema. </w:t>
       </w:r>
     </w:p>
@@ -12565,7 +12818,6 @@
         <w:tblCellMar>
           <w:top w:w="135" w:type="dxa"/>
           <w:left w:w="103" w:type="dxa"/>
-          <w:bottom w:w="0" w:type="dxa"/>
           <w:right w:w="115" w:type="dxa"/>
         </w:tblCellMar>
         <w:tblLook w:val="04A0" w:firstRow="1" w:lastRow="0" w:firstColumn="1" w:lastColumn="0" w:noHBand="0" w:noVBand="1"/>
@@ -12734,7 +12986,6 @@
               <w:rPr>
                 <w:b/>
               </w:rPr>
-              <w:lastRenderedPageBreak/>
               <w:t xml:space="preserve">Prioridad del Requisito </w:t>
             </w:r>
           </w:p>
@@ -12883,7 +13134,6 @@
         <w:tblCellMar>
           <w:top w:w="135" w:type="dxa"/>
           <w:left w:w="103" w:type="dxa"/>
-          <w:bottom w:w="0" w:type="dxa"/>
           <w:right w:w="115" w:type="dxa"/>
         </w:tblCellMar>
         <w:tblLook w:val="04A0" w:firstRow="1" w:lastRow="0" w:firstColumn="1" w:lastColumn="0" w:noHBand="0" w:noVBand="1"/>
@@ -12914,6 +13164,7 @@
               <w:rPr>
                 <w:b/>
               </w:rPr>
+              <w:lastRenderedPageBreak/>
               <w:t xml:space="preserve">Número de Requisito </w:t>
             </w:r>
           </w:p>
@@ -13160,7 +13411,6 @@
         <w:ind w:right="53" w:hanging="360"/>
       </w:pPr>
       <w:r>
-        <w:lastRenderedPageBreak/>
         <w:t xml:space="preserve">Imagen principal </w:t>
       </w:r>
     </w:p>
@@ -13296,7 +13546,6 @@
         <w:tblCellMar>
           <w:top w:w="135" w:type="dxa"/>
           <w:left w:w="103" w:type="dxa"/>
-          <w:bottom w:w="0" w:type="dxa"/>
           <w:right w:w="115" w:type="dxa"/>
         </w:tblCellMar>
         <w:tblLook w:val="04A0" w:firstRow="1" w:lastRow="0" w:firstColumn="1" w:lastColumn="0" w:noHBand="0" w:noVBand="1"/>
@@ -13373,6 +13622,7 @@
               <w:rPr>
                 <w:b/>
               </w:rPr>
+              <w:lastRenderedPageBreak/>
               <w:t xml:space="preserve">Nombre de Requisito </w:t>
             </w:r>
           </w:p>
@@ -13596,7 +13846,6 @@
           <w:b/>
           <w:sz w:val="22"/>
         </w:rPr>
-        <w:lastRenderedPageBreak/>
         <w:tab/>
       </w:r>
       <w:r>
@@ -13631,7 +13880,6 @@
         <w:tblCellMar>
           <w:top w:w="135" w:type="dxa"/>
           <w:left w:w="103" w:type="dxa"/>
-          <w:bottom w:w="0" w:type="dxa"/>
           <w:right w:w="115" w:type="dxa"/>
         </w:tblCellMar>
         <w:tblLook w:val="04A0" w:firstRow="1" w:lastRow="0" w:firstColumn="1" w:lastColumn="0" w:noHBand="0" w:noVBand="1"/>
@@ -13868,6 +14116,7 @@
         <w:ind w:left="1426" w:right="53" w:firstLine="721"/>
       </w:pPr>
       <w:r>
+        <w:lastRenderedPageBreak/>
         <w:t xml:space="preserve">Se requiere de un módulo donde se le permita agregar la siguiente información de los productos: </w:t>
       </w:r>
     </w:p>
@@ -14018,7 +14267,6 @@
         <w:tblCellMar>
           <w:top w:w="135" w:type="dxa"/>
           <w:left w:w="103" w:type="dxa"/>
-          <w:bottom w:w="0" w:type="dxa"/>
           <w:right w:w="115" w:type="dxa"/>
         </w:tblCellMar>
         <w:tblLook w:val="04A0" w:firstRow="1" w:lastRow="0" w:firstColumn="1" w:lastColumn="0" w:noHBand="0" w:noVBand="1"/>
@@ -14095,7 +14343,6 @@
               <w:rPr>
                 <w:b/>
               </w:rPr>
-              <w:lastRenderedPageBreak/>
               <w:t xml:space="preserve">Nombre de Requisito </w:t>
             </w:r>
           </w:p>
@@ -14298,7 +14545,6 @@
         <w:tblCellMar>
           <w:top w:w="135" w:type="dxa"/>
           <w:left w:w="103" w:type="dxa"/>
-          <w:bottom w:w="0" w:type="dxa"/>
           <w:right w:w="115" w:type="dxa"/>
         </w:tblCellMar>
         <w:tblLook w:val="04A0" w:firstRow="1" w:lastRow="0" w:firstColumn="1" w:lastColumn="0" w:noHBand="0" w:noVBand="1"/>
@@ -14375,6 +14621,7 @@
               <w:rPr>
                 <w:b/>
               </w:rPr>
+              <w:lastRenderedPageBreak/>
               <w:t xml:space="preserve">Nombre de Requisito </w:t>
             </w:r>
           </w:p>
@@ -14592,7 +14839,6 @@
         <w:tblCellMar>
           <w:top w:w="135" w:type="dxa"/>
           <w:left w:w="103" w:type="dxa"/>
-          <w:bottom w:w="0" w:type="dxa"/>
           <w:right w:w="115" w:type="dxa"/>
         </w:tblCellMar>
         <w:tblLook w:val="04A0" w:firstRow="1" w:lastRow="0" w:firstColumn="1" w:lastColumn="0" w:noHBand="0" w:noVBand="1"/>
@@ -14623,7 +14869,6 @@
               <w:rPr>
                 <w:b/>
               </w:rPr>
-              <w:lastRenderedPageBreak/>
               <w:t xml:space="preserve">Número de Requisito </w:t>
             </w:r>
           </w:p>
@@ -14842,6 +15087,7 @@
         <w:ind w:right="53" w:hanging="360"/>
       </w:pPr>
       <w:r>
+        <w:lastRenderedPageBreak/>
         <w:t xml:space="preserve">Hora </w:t>
       </w:r>
     </w:p>
@@ -14999,7 +15245,6 @@
         <w:tblCellMar>
           <w:top w:w="135" w:type="dxa"/>
           <w:left w:w="103" w:type="dxa"/>
-          <w:bottom w:w="0" w:type="dxa"/>
           <w:right w:w="115" w:type="dxa"/>
         </w:tblCellMar>
         <w:tblLook w:val="04A0" w:firstRow="1" w:lastRow="0" w:firstColumn="1" w:lastColumn="0" w:noHBand="0" w:noVBand="1"/>
@@ -15076,7 +15321,6 @@
               <w:rPr>
                 <w:b/>
               </w:rPr>
-              <w:lastRenderedPageBreak/>
               <w:t xml:space="preserve">Nombre de Requisito </w:t>
             </w:r>
           </w:p>
@@ -15276,6 +15520,7 @@
         <w:ind w:right="53" w:hanging="360"/>
       </w:pPr>
       <w:r>
+        <w:lastRenderedPageBreak/>
         <w:t xml:space="preserve">Correo </w:t>
       </w:r>
     </w:p>
@@ -15444,7 +15689,6 @@
         <w:tblCellMar>
           <w:top w:w="135" w:type="dxa"/>
           <w:left w:w="103" w:type="dxa"/>
-          <w:bottom w:w="0" w:type="dxa"/>
           <w:right w:w="115" w:type="dxa"/>
         </w:tblCellMar>
         <w:tblLook w:val="04A0" w:firstRow="1" w:lastRow="0" w:firstColumn="1" w:lastColumn="0" w:noHBand="0" w:noVBand="1"/>
@@ -15521,7 +15765,6 @@
               <w:rPr>
                 <w:b/>
               </w:rPr>
-              <w:lastRenderedPageBreak/>
               <w:t xml:space="preserve">Nombre de Requisito </w:t>
             </w:r>
           </w:p>
@@ -15741,7 +15984,6 @@
         <w:tblCellMar>
           <w:top w:w="135" w:type="dxa"/>
           <w:left w:w="103" w:type="dxa"/>
-          <w:bottom w:w="0" w:type="dxa"/>
           <w:right w:w="115" w:type="dxa"/>
         </w:tblCellMar>
         <w:tblLook w:val="04A0" w:firstRow="1" w:lastRow="0" w:firstColumn="1" w:lastColumn="0" w:noHBand="0" w:noVBand="1"/>
@@ -15772,6 +16014,7 @@
               <w:rPr>
                 <w:b/>
               </w:rPr>
+              <w:lastRenderedPageBreak/>
               <w:t xml:space="preserve">Número de Requisito </w:t>
             </w:r>
           </w:p>
@@ -16018,7 +16261,6 @@
         <w:ind w:left="596"/>
       </w:pPr>
       <w:r>
-        <w:lastRenderedPageBreak/>
         <w:t xml:space="preserve">3.3 Requisitos no funcionales </w:t>
       </w:r>
     </w:p>
@@ -16087,6 +16329,7 @@
         <w:ind w:left="1441" w:right="10" w:firstLine="721"/>
       </w:pPr>
       <w:r>
+        <w:lastRenderedPageBreak/>
         <w:t xml:space="preserve">Las contraseñas deben estar encriptadas de la mejor forma posible se utilizará el algoritmo de </w:t>
       </w:r>
       <w:proofErr w:type="spellStart"/>
@@ -16157,11 +16400,7 @@
       </w:r>
       <w:proofErr w:type="gramEnd"/>
       <w:r>
-        <w:t xml:space="preserve"> servidores en diferentes regiones y distribuidos de tal forma que puedan soportar gran cantidad de peticiones y que puedan tener un balanceo de </w:t>
-      </w:r>
-      <w:r>
-        <w:lastRenderedPageBreak/>
-        <w:t xml:space="preserve">carga adecuado. </w:t>
+        <w:t xml:space="preserve"> servidores en diferentes regiones y distribuidos de tal forma que puedan soportar gran cantidad de peticiones y que puedan tener un balanceo de carga adecuado. </w:t>
       </w:r>
       <w:proofErr w:type="gramStart"/>
       <w:r>
@@ -16240,6 +16479,7 @@
         <w:ind w:left="1201" w:right="53" w:firstLine="240"/>
       </w:pPr>
       <w:r>
+        <w:lastRenderedPageBreak/>
         <w:t>El sistema debe funcionar en los diferentes dispositivos como computadoras, tabletas y celulares. La página web debe funcionar en diferentes navegadores como Google Chrome, Firefox, etc.</w:t>
       </w:r>
       <w:r>
@@ -16322,7 +16562,6 @@
           <w:i/>
           <w:color w:val="0000FF"/>
         </w:rPr>
-        <w:lastRenderedPageBreak/>
         <w:t xml:space="preserve">Pueden contener todo tipo de información relevante para la SRS pero que, propiamente, no forme parte de la SRS. </w:t>
       </w:r>
     </w:p>
@@ -17864,14 +18103,7 @@
                                 <w:b/>
                                 <w:color w:val="241A61"/>
                               </w:rPr>
-                              <w:t>Especificación de requisitos de Software</w:t>
-                            </w:r>
-                            <w:r>
-                              <w:rPr>
-                                <w:b/>
-                                <w:color w:val="241A61"/>
-                              </w:rPr>
-                              <w:t xml:space="preserve"> versión 1</w:t>
+                              <w:t>Especificación de requisitos de Software versión 1</w:t>
                             </w:r>
                           </w:p>
                         </w:txbxContent>
@@ -18078,14 +18310,7 @@
                           <w:b/>
                           <w:color w:val="241A61"/>
                         </w:rPr>
-                        <w:t>Especificación de requisitos de Software</w:t>
-                      </w:r>
-                      <w:r>
-                        <w:rPr>
-                          <w:b/>
-                          <w:color w:val="241A61"/>
-                        </w:rPr>
-                        <w:t xml:space="preserve"> versión 1</w:t>
+                        <w:t>Especificación de requisitos de Software versión 1</w:t>
                       </w:r>
                     </w:p>
                   </w:txbxContent>
@@ -18186,7 +18411,7 @@
   <w:abstractNum w:abstractNumId="0" w15:restartNumberingAfterBreak="0">
     <w:nsid w:val="1A3A6B1D"/>
     <w:multiLevelType w:val="hybridMultilevel"/>
-    <w:tmpl w:val="9E92C9AA"/>
+    <w:tmpl w:val="8744CBC0"/>
     <w:lvl w:ilvl="0" w:tplc="140A000F">
       <w:start w:val="1"/>
       <w:numFmt w:val="decimal"/>
@@ -19331,52 +19556,52 @@
   </w:abstractNum>
   <w:abstractNum w:abstractNumId="6" w15:restartNumberingAfterBreak="0">
     <w:nsid w:val="41DA92DB"/>
-    <w:multiLevelType w:val="hybridMultilevel"/>
-    <w:tmpl w:val="EC0017B8"/>
-    <w:lvl w:ilvl="0" w:tplc="FFFFFFFF">
+    <w:multiLevelType w:val="multilevel"/>
+    <w:tmpl w:val="C5DC0A96"/>
+    <w:lvl w:ilvl="0">
       <w:start w:val="1"/>
       <w:numFmt w:val="ideographDigital"/>
       <w:lvlText w:val=""/>
       <w:lvlJc w:val="left"/>
     </w:lvl>
-    <w:lvl w:ilvl="1" w:tplc="FFFFFFFF">
+    <w:lvl w:ilvl="1">
       <w:start w:val="1"/>
       <w:numFmt w:val="lowerLetter"/>
       <w:lvlText w:val=""/>
       <w:lvlJc w:val="left"/>
     </w:lvl>
-    <w:lvl w:ilvl="2" w:tplc="A8D719C5">
+    <w:lvl w:ilvl="2">
       <w:start w:val="1"/>
       <w:numFmt w:val="lowerRoman"/>
       <w:lvlText w:val="%1"/>
       <w:lvlJc w:val="left"/>
     </w:lvl>
-    <w:lvl w:ilvl="3" w:tplc="FFFFFFFF">
+    <w:lvl w:ilvl="3">
       <w:numFmt w:val="decimal"/>
       <w:lvlText w:val=""/>
       <w:lvlJc w:val="left"/>
     </w:lvl>
-    <w:lvl w:ilvl="4" w:tplc="FFFFFFFF">
+    <w:lvl w:ilvl="4">
       <w:numFmt w:val="decimal"/>
       <w:lvlText w:val=""/>
       <w:lvlJc w:val="left"/>
     </w:lvl>
-    <w:lvl w:ilvl="5" w:tplc="FFFFFFFF">
+    <w:lvl w:ilvl="5">
       <w:numFmt w:val="decimal"/>
       <w:lvlText w:val=""/>
       <w:lvlJc w:val="left"/>
     </w:lvl>
-    <w:lvl w:ilvl="6" w:tplc="FFFFFFFF">
+    <w:lvl w:ilvl="6">
       <w:numFmt w:val="decimal"/>
       <w:lvlText w:val=""/>
       <w:lvlJc w:val="left"/>
     </w:lvl>
-    <w:lvl w:ilvl="7" w:tplc="FFFFFFFF">
+    <w:lvl w:ilvl="7">
       <w:numFmt w:val="decimal"/>
       <w:lvlText w:val=""/>
       <w:lvlJc w:val="left"/>
     </w:lvl>
-    <w:lvl w:ilvl="8" w:tplc="FFFFFFFF">
+    <w:lvl w:ilvl="8">
       <w:numFmt w:val="decimal"/>
       <w:lvlText w:val=""/>
       <w:lvlJc w:val="left"/>
@@ -21177,6 +21402,7 @@
   <w:style w:type="character" w:default="1" w:styleId="Fuentedeprrafopredeter">
     <w:name w:val="Default Paragraph Font"/>
     <w:uiPriority w:val="1"/>
+    <w:semiHidden/>
     <w:unhideWhenUsed/>
   </w:style>
   <w:style w:type="table" w:default="1" w:styleId="Tablanormal">

</xml_diff>

<commit_message>
ERS, Acta de aceptacion de prototipo
</commit_message>
<xml_diff>
--- a/Documentación/Especificación de Requisitos Software (ERS).docx
+++ b/Documentación/Especificación de Requisitos Software (ERS).docx
@@ -6588,6 +6588,11 @@
       <w:pPr>
         <w:pStyle w:val="Prrafodelista"/>
       </w:pPr>
+    </w:p>
+    <w:p>
+      <w:pPr>
+        <w:pStyle w:val="Prrafodelista"/>
+      </w:pPr>
       <w:r>
         <w:t>Dentro de este contara con dos secciones más. Una para el filtrar, agregar, activar y desactivar tipos de arma y otra para la gestión de medios de transporte donde podrá realizar las mismas funciones que en la anterior.</w:t>
       </w:r>
@@ -6660,6 +6665,24 @@
       </w:r>
       <w:r>
         <w:t xml:space="preserve"> </w:t>
+      </w:r>
+      <w:r>
+        <w:t>Además,</w:t>
+      </w:r>
+      <w:r>
+        <w:t xml:space="preserve"> se le permitirá al usuario c</w:t>
+      </w:r>
+      <w:r>
+        <w:t>ambiar estado de publicación</w:t>
+      </w:r>
+      <w:r>
+        <w:t xml:space="preserve"> y f</w:t>
+      </w:r>
+      <w:r>
+        <w:t>iltrar incidencias por comunidades</w:t>
+      </w:r>
+      <w:r>
+        <w:t>.</w:t>
       </w:r>
     </w:p>
     <w:p/>
@@ -7213,7 +7236,6 @@
           <w:i/>
           <w:color w:val="0000FF"/>
         </w:rPr>
-        <w:lastRenderedPageBreak/>
         <w:t xml:space="preserve"> </w:t>
       </w:r>
     </w:p>
@@ -7514,11 +7536,9 @@
       <w:r>
         <w:t xml:space="preserve">aplicación de recolección y análisis de datos para la toma de </w:t>
       </w:r>
-      <w:proofErr w:type="spellStart"/>
-      <w:r>
-        <w:t>desiciones</w:t>
-      </w:r>
-      <w:proofErr w:type="spellEnd"/>
+      <w:r>
+        <w:t>decisiones</w:t>
+      </w:r>
       <w:r>
         <w:t xml:space="preserve">.  </w:t>
       </w:r>
@@ -7781,7 +7801,6 @@
         <w:ind w:left="596"/>
       </w:pPr>
       <w:r>
-        <w:lastRenderedPageBreak/>
         <w:t xml:space="preserve">1.6 Resumen </w:t>
       </w:r>
     </w:p>
@@ -7830,8 +7849,6 @@
         </w:rPr>
         <w:t xml:space="preserve"> </w:t>
       </w:r>
-      <w:bookmarkStart w:id="0" w:name="_GoBack"/>
-      <w:bookmarkEnd w:id="0"/>
     </w:p>
     <w:p>
       <w:pPr>
@@ -7899,7 +7916,22 @@
         <w:ind w:left="705" w:right="53" w:hanging="360"/>
       </w:pPr>
       <w:r>
-        <w:t xml:space="preserve">Se requiere de un sistema que sea capaz de administrar, controlar y supervisar las compras y entregas de relojes para personas de toda edad a nivel internacional. </w:t>
+        <w:t xml:space="preserve">Se requiere de un sistema que sea capaz de administrar, controlar y supervisar las </w:t>
+      </w:r>
+      <w:r>
+        <w:t>publicaciones</w:t>
+      </w:r>
+      <w:r>
+        <w:t xml:space="preserve"> y todas las variantes que puedan presentar</w:t>
+      </w:r>
+      <w:r>
+        <w:t>.</w:t>
+      </w:r>
+      <w:r>
+        <w:t xml:space="preserve"> Administrar las entradas de publicaciones de incidentes de servicios y seguridad.</w:t>
+      </w:r>
+      <w:r>
+        <w:t xml:space="preserve"> </w:t>
       </w:r>
     </w:p>
     <w:p>
@@ -7925,15 +7957,36 @@
         <w:ind w:left="705" w:right="53" w:hanging="360"/>
       </w:pPr>
       <w:r>
-        <w:t xml:space="preserve">El sistema debe permitir el ingreso de un artículo de ropa junto con sus diferentes variaciones. </w:t>
-      </w:r>
-      <w:proofErr w:type="gramStart"/>
-      <w:r>
-        <w:t>La variaciones</w:t>
-      </w:r>
-      <w:proofErr w:type="gramEnd"/>
-      <w:r>
-        <w:t xml:space="preserve"> serán representadas a través de imágenes y descripciones. </w:t>
+        <w:t xml:space="preserve">El sistema debe permitir </w:t>
+      </w:r>
+      <w:r>
+        <w:t xml:space="preserve">realizar publicaciones y poder editar </w:t>
+      </w:r>
+      <w:r>
+        <w:t>el contenido de las</w:t>
+      </w:r>
+      <w:r>
+        <w:t xml:space="preserve"> publicaciones propias</w:t>
+      </w:r>
+      <w:r>
+        <w:t xml:space="preserve"> o desactivarlas</w:t>
+      </w:r>
+      <w:r>
+        <w:t>.</w:t>
+      </w:r>
+      <w:r>
+        <w:t xml:space="preserve"> Además, debe permitir</w:t>
+      </w:r>
+      <w:r>
+        <w:t xml:space="preserve"> </w:t>
+      </w:r>
+      <w:r>
+        <w:t>interactuar con publicaciones ajenas donde puedan reaccionar con un “gracias” o reportarlas si consideran que algo es inadecu</w:t>
+      </w:r>
+      <w:bookmarkStart w:id="0" w:name="_GoBack"/>
+      <w:bookmarkEnd w:id="0"/>
+      <w:r>
+        <w:t>ado.</w:t>
       </w:r>
     </w:p>
     <w:p>
@@ -7946,7 +7999,7 @@
         <w:ind w:left="705" w:right="53" w:hanging="360"/>
       </w:pPr>
       <w:r>
-        <w:t xml:space="preserve">El sistema debe permitir a los usuarios administradores generar un reporte (por hora, día, mes, año, país, artículo) para que permita analizar las ventas. </w:t>
+        <w:t>El sistema le debe permitir filtrar las publicaciones por comunidades o bien grupos de estas.</w:t>
       </w:r>
     </w:p>
     <w:p>
@@ -7959,6 +8012,20 @@
         <w:ind w:left="705" w:right="53" w:hanging="360"/>
       </w:pPr>
       <w:r>
+        <w:t xml:space="preserve">El sistema debe permitir a los usuarios administradores </w:t>
+      </w:r>
+    </w:p>
+    <w:p>
+      <w:pPr>
+        <w:numPr>
+          <w:ilvl w:val="0"/>
+          <w:numId w:val="1"/>
+        </w:numPr>
+        <w:spacing w:after="3" w:line="380" w:lineRule="auto"/>
+        <w:ind w:left="705" w:right="53" w:hanging="360"/>
+      </w:pPr>
+      <w:r>
+        <w:lastRenderedPageBreak/>
         <w:t xml:space="preserve">El sistema debe permitir al usuario realizar búsquedas de </w:t>
       </w:r>
       <w:proofErr w:type="gramStart"/>
@@ -7993,7 +8060,6 @@
         <w:ind w:left="705" w:right="53" w:hanging="360"/>
       </w:pPr>
       <w:r>
-        <w:lastRenderedPageBreak/>
         <w:t xml:space="preserve">El sistema debe poder manejar la moneda de cada país y realizar las conversiones respectivas al momento de realizar el pago. Todas las ventas serán registradas en USD. </w:t>
       </w:r>
     </w:p>
@@ -8585,6 +8651,7 @@
       </w:pPr>
       <w:proofErr w:type="spellStart"/>
       <w:r>
+        <w:lastRenderedPageBreak/>
         <w:t>Javascript</w:t>
       </w:r>
       <w:proofErr w:type="spellEnd"/>
@@ -8622,7 +8689,6 @@
         <w:rPr>
           <w:b/>
         </w:rPr>
-        <w:lastRenderedPageBreak/>
         <w:t>Interfaces gráficas</w:t>
       </w:r>
       <w:r>
@@ -8877,6 +8943,7 @@
         <w:ind w:left="2071" w:right="53" w:hanging="360"/>
       </w:pPr>
       <w:r>
+        <w:lastRenderedPageBreak/>
         <w:t xml:space="preserve">Colores blanco y dorado como fondo, color dorado para botones y otros elementos. Esto para denotar lujo y que se venden productos de alta calidad. </w:t>
       </w:r>
     </w:p>
@@ -8890,7 +8957,6 @@
         <w:ind w:left="2071" w:right="53" w:hanging="360"/>
       </w:pPr>
       <w:r>
-        <w:lastRenderedPageBreak/>
         <w:t xml:space="preserve">Logo de la empresa al costado superior izquierdo, que sea visible por el usuario. </w:t>
       </w:r>
     </w:p>
@@ -9087,6 +9153,7 @@
         <w:ind w:left="1196"/>
       </w:pPr>
       <w:r>
+        <w:lastRenderedPageBreak/>
         <w:t>3.2.1 Ingresar Cuenta</w:t>
       </w:r>
       <w:r>
@@ -9144,7 +9211,6 @@
               <w:rPr>
                 <w:b/>
               </w:rPr>
-              <w:lastRenderedPageBreak/>
               <w:t xml:space="preserve">Número de Requisito </w:t>
             </w:r>
           </w:p>
@@ -9559,6 +9625,7 @@
               <w:rPr>
                 <w:b/>
               </w:rPr>
+              <w:lastRenderedPageBreak/>
               <w:t xml:space="preserve">Prioridad del Requisito </w:t>
             </w:r>
           </w:p>
@@ -9603,7 +9670,6 @@
         <w:ind w:left="1426" w:right="53" w:firstLine="721"/>
       </w:pPr>
       <w:r>
-        <w:lastRenderedPageBreak/>
         <w:t xml:space="preserve">Los usuarios deberán registrarse para poder realizar compras, consultar envíos y módulos administrativos. </w:t>
       </w:r>
     </w:p>
@@ -9864,6 +9930,7 @@
               <w:rPr>
                 <w:b/>
               </w:rPr>
+              <w:lastRenderedPageBreak/>
               <w:t xml:space="preserve">Número de Requisito </w:t>
             </w:r>
           </w:p>
@@ -9956,7 +10023,6 @@
               <w:rPr>
                 <w:b/>
               </w:rPr>
-              <w:lastRenderedPageBreak/>
               <w:t xml:space="preserve">Tipo </w:t>
             </w:r>
           </w:p>
@@ -10299,6 +10365,7 @@
         <w:ind w:left="1426" w:right="53" w:firstLine="721"/>
       </w:pPr>
       <w:r>
+        <w:lastRenderedPageBreak/>
         <w:t xml:space="preserve">El usuario puede cambiar en cualquier momento la información que ingresó en el momento de registro. </w:t>
       </w:r>
     </w:p>
@@ -10317,7 +10384,6 @@
         <w:ind w:left="2162"/>
       </w:pPr>
       <w:r>
-        <w:lastRenderedPageBreak/>
         <w:t xml:space="preserve"> </w:t>
       </w:r>
     </w:p>
@@ -10753,6 +10819,7 @@
               <w:rPr>
                 <w:b/>
               </w:rPr>
+              <w:lastRenderedPageBreak/>
               <w:t xml:space="preserve">Tipo </w:t>
             </w:r>
           </w:p>
@@ -10848,7 +10915,6 @@
           <w:color w:val="0000FF"/>
           <w:sz w:val="21"/>
         </w:rPr>
-        <w:lastRenderedPageBreak/>
         <w:t>​</w:t>
       </w:r>
       <w:r>
@@ -11208,6 +11274,7 @@
               <w:rPr>
                 <w:b/>
               </w:rPr>
+              <w:lastRenderedPageBreak/>
               <w:t xml:space="preserve">Número de Requisito </w:t>
             </w:r>
           </w:p>
@@ -11300,7 +11367,6 @@
               <w:rPr>
                 <w:b/>
               </w:rPr>
-              <w:lastRenderedPageBreak/>
               <w:t xml:space="preserve">Tipo </w:t>
             </w:r>
           </w:p>
@@ -11672,6 +11738,7 @@
               <w:rPr>
                 <w:b/>
               </w:rPr>
+              <w:lastRenderedPageBreak/>
               <w:t xml:space="preserve">Prioridad del Requisito </w:t>
             </w:r>
           </w:p>
@@ -11716,7 +11783,6 @@
         <w:ind w:left="1081" w:right="53" w:firstLine="360"/>
       </w:pPr>
       <w:r>
-        <w:lastRenderedPageBreak/>
         <w:t xml:space="preserve">El usuario puede consultar las compras que ha realizado. Para realizar esta acción debe de estar autenticado en el sistema con su cuenta. </w:t>
       </w:r>
     </w:p>
@@ -12073,6 +12139,7 @@
           <w:i/>
           <w:color w:val="0000FF"/>
         </w:rPr>
+        <w:lastRenderedPageBreak/>
         <w:t xml:space="preserve"> </w:t>
       </w:r>
     </w:p>
@@ -12134,7 +12201,6 @@
         <w:spacing w:after="0" w:line="259" w:lineRule="auto"/>
       </w:pPr>
       <w:r>
-        <w:lastRenderedPageBreak/>
         <w:t xml:space="preserve"> </w:t>
       </w:r>
     </w:p>
@@ -12674,6 +12740,7 @@
               <w:rPr>
                 <w:b/>
               </w:rPr>
+              <w:lastRenderedPageBreak/>
               <w:t xml:space="preserve">Prioridad del Requisito </w:t>
             </w:r>
           </w:p>
@@ -12718,7 +12785,6 @@
         <w:ind w:left="1081" w:right="53" w:firstLine="360"/>
       </w:pPr>
       <w:r>
-        <w:lastRenderedPageBreak/>
         <w:t xml:space="preserve">El usuario puede eliminar productos que haya agregado al “carrito” de compras, para realizar esta acción no es necesario que el usuario se encuentre autenticado en el sistema. </w:t>
       </w:r>
     </w:p>
@@ -13070,6 +13136,7 @@
           <w:b/>
           <w:sz w:val="22"/>
         </w:rPr>
+        <w:lastRenderedPageBreak/>
         <w:tab/>
       </w:r>
       <w:r>
@@ -13164,7 +13231,6 @@
               <w:rPr>
                 <w:b/>
               </w:rPr>
-              <w:lastRenderedPageBreak/>
               <w:t xml:space="preserve">Número de Requisito </w:t>
             </w:r>
           </w:p>
@@ -13576,6 +13642,7 @@
               <w:rPr>
                 <w:b/>
               </w:rPr>
+              <w:lastRenderedPageBreak/>
               <w:t xml:space="preserve">Número de Requisito </w:t>
             </w:r>
           </w:p>
@@ -13622,7 +13689,6 @@
               <w:rPr>
                 <w:b/>
               </w:rPr>
-              <w:lastRenderedPageBreak/>
               <w:t xml:space="preserve">Nombre de Requisito </w:t>
             </w:r>
           </w:p>
@@ -14048,6 +14114,7 @@
               <w:rPr>
                 <w:b/>
               </w:rPr>
+              <w:lastRenderedPageBreak/>
               <w:t xml:space="preserve">Prioridad del Requisito </w:t>
             </w:r>
           </w:p>
@@ -14116,7 +14183,6 @@
         <w:ind w:left="1426" w:right="53" w:firstLine="721"/>
       </w:pPr>
       <w:r>
-        <w:lastRenderedPageBreak/>
         <w:t xml:space="preserve">Se requiere de un módulo donde se le permita agregar la siguiente información de los productos: </w:t>
       </w:r>
     </w:p>
@@ -14503,6 +14569,7 @@
         <w:ind w:left="1426" w:right="53" w:firstLine="721"/>
       </w:pPr>
       <w:r>
+        <w:lastRenderedPageBreak/>
         <w:t>Es necesario un módulo donde se le permita al Administrador eliminar un producto de manera permanente del sistema.</w:t>
       </w:r>
       <w:r>
@@ -14621,7 +14688,6 @@
               <w:rPr>
                 <w:b/>
               </w:rPr>
-              <w:lastRenderedPageBreak/>
               <w:t xml:space="preserve">Nombre de Requisito </w:t>
             </w:r>
           </w:p>
@@ -15050,6 +15116,7 @@
         <w:ind w:left="1426" w:right="53" w:firstLine="721"/>
       </w:pPr>
       <w:r>
+        <w:lastRenderedPageBreak/>
         <w:t xml:space="preserve">El usuario </w:t>
       </w:r>
       <w:r>
@@ -15087,7 +15154,6 @@
         <w:ind w:right="53" w:hanging="360"/>
       </w:pPr>
       <w:r>
-        <w:lastRenderedPageBreak/>
         <w:t xml:space="preserve">Hora </w:t>
       </w:r>
     </w:p>
@@ -15481,6 +15547,7 @@
         <w:ind w:left="1426" w:right="53" w:firstLine="721"/>
       </w:pPr>
       <w:r>
+        <w:lastRenderedPageBreak/>
         <w:t xml:space="preserve">Es necesario un módulo que permita al Administrador agregar nuevos administradores. El Administrador debe ingresar la siguiente información: </w:t>
       </w:r>
     </w:p>
@@ -15520,7 +15587,6 @@
         <w:ind w:right="53" w:hanging="360"/>
       </w:pPr>
       <w:r>
-        <w:lastRenderedPageBreak/>
         <w:t xml:space="preserve">Correo </w:t>
       </w:r>
     </w:p>
@@ -15933,6 +15999,7 @@
         <w:ind w:left="1426" w:right="53" w:firstLine="721"/>
       </w:pPr>
       <w:r>
+        <w:lastRenderedPageBreak/>
         <w:t>Es necesario de un módulo que permita al Administrador desactivar otros usuarios que se encuentran registrados en el sistema.</w:t>
       </w:r>
       <w:r>
@@ -16014,7 +16081,6 @@
               <w:rPr>
                 <w:b/>
               </w:rPr>
-              <w:lastRenderedPageBreak/>
               <w:t xml:space="preserve">Número de Requisito </w:t>
             </w:r>
           </w:p>
@@ -16311,6 +16377,7 @@
         <w:ind w:left="1201"/>
       </w:pPr>
       <w:r>
+        <w:lastRenderedPageBreak/>
         <w:t xml:space="preserve"> </w:t>
       </w:r>
     </w:p>
@@ -16329,7 +16396,6 @@
         <w:ind w:left="1441" w:right="10" w:firstLine="721"/>
       </w:pPr>
       <w:r>
-        <w:lastRenderedPageBreak/>
         <w:t xml:space="preserve">Las contraseñas deben estar encriptadas de la mejor forma posible se utilizará el algoritmo de </w:t>
       </w:r>
       <w:proofErr w:type="spellStart"/>
@@ -16453,6 +16519,7 @@
         <w:ind w:left="1201" w:right="53" w:firstLine="240"/>
       </w:pPr>
       <w:r>
+        <w:lastRenderedPageBreak/>
         <w:t>Semanalmente se deben ver las estadísticas para verificar que todo esté de manera correcta. Sin embargo, diariamente se debe verificar el correcto funcionamiento del sistema.</w:t>
       </w:r>
       <w:r>
@@ -16479,7 +16546,6 @@
         <w:ind w:left="1201" w:right="53" w:firstLine="240"/>
       </w:pPr>
       <w:r>
-        <w:lastRenderedPageBreak/>
         <w:t>El sistema debe funcionar en los diferentes dispositivos como computadoras, tabletas y celulares. La página web debe funcionar en diferentes navegadores como Google Chrome, Firefox, etc.</w:t>
       </w:r>
       <w:r>

</xml_diff>